<commit_message>
1-15 questions in php
</commit_message>
<xml_diff>
--- a/Deliverable 3 Resources (FINALS)/PHP quiz.docx
+++ b/Deliverable 3 Resources (FINALS)/PHP quiz.docx
@@ -1,6 +1,6 @@
 
 <file path=word/document.xml><?xml version="1.0" encoding="utf-8"?>
-<w:document xmlns:ve="http://schemas.openxmlformats.org/markup-compatibility/2006" xmlns:o="urn:schemas-microsoft-com:office:office" xmlns:r="http://schemas.openxmlformats.org/officeDocument/2006/relationships" xmlns:m="http://schemas.openxmlformats.org/officeDocument/2006/math" xmlns:v="urn:schemas-microsoft-com:vml" xmlns:wp="http://schemas.openxmlformats.org/drawingml/2006/wordprocessingDrawing" xmlns:w10="urn:schemas-microsoft-com:office:word" xmlns:w="http://schemas.openxmlformats.org/wordprocessingml/2006/main" xmlns:wne="http://schemas.microsoft.com/office/word/2006/wordml">
+<w:document xmlns:wpc="http://schemas.microsoft.com/office/word/2010/wordprocessingCanvas" xmlns:mc="http://schemas.openxmlformats.org/markup-compatibility/2006" xmlns:o="urn:schemas-microsoft-com:office:office" xmlns:r="http://schemas.openxmlformats.org/officeDocument/2006/relationships" xmlns:m="http://schemas.openxmlformats.org/officeDocument/2006/math" xmlns:v="urn:schemas-microsoft-com:vml" xmlns:wp14="http://schemas.microsoft.com/office/word/2010/wordprocessingDrawing" xmlns:wp="http://schemas.openxmlformats.org/drawingml/2006/wordprocessingDrawing" xmlns:w10="urn:schemas-microsoft-com:office:word" xmlns:w="http://schemas.openxmlformats.org/wordprocessingml/2006/main" xmlns:w14="http://schemas.microsoft.com/office/word/2010/wordml" xmlns:wpg="http://schemas.microsoft.com/office/word/2010/wordprocessingGroup" xmlns:wpi="http://schemas.microsoft.com/office/word/2010/wordprocessingInk" xmlns:wne="http://schemas.microsoft.com/office/word/2006/wordml" xmlns:wps="http://schemas.microsoft.com/office/word/2010/wordprocessingShape" mc:Ignorable="w14 wp14">
   <w:body>
     <w:p>
       <w:pPr>
@@ -17,7 +17,267 @@
         <w:t>S</w:t>
       </w:r>
       <w:r>
-        <w:t>SE)</w:t>
+        <w:t>E)</w:t>
+      </w:r>
+    </w:p>
+    <w:p>
+      <w:pPr>
+        <w:pStyle w:val="ListParagraph"/>
+        <w:numPr>
+          <w:ilvl w:val="0"/>
+          <w:numId w:val="1"/>
+        </w:numPr>
+      </w:pPr>
+      <w:proofErr w:type="spellStart"/>
+      <w:r>
+        <w:t>Php</w:t>
+      </w:r>
+      <w:proofErr w:type="spellEnd"/>
+      <w:r>
+        <w:t xml:space="preserve"> is a general purpose scripting language use for web development and can be embedded into HTML (TRUE)</w:t>
+      </w:r>
+    </w:p>
+    <w:p>
+      <w:pPr>
+        <w:pStyle w:val="ListParagraph"/>
+        <w:numPr>
+          <w:ilvl w:val="0"/>
+          <w:numId w:val="1"/>
+        </w:numPr>
+      </w:pPr>
+      <w:proofErr w:type="spellStart"/>
+      <w:r>
+        <w:t>Php</w:t>
+      </w:r>
+      <w:proofErr w:type="spellEnd"/>
+      <w:r>
+        <w:t xml:space="preserve"> command ends with colon (False)</w:t>
+      </w:r>
+    </w:p>
+    <w:p>
+      <w:pPr>
+        <w:pStyle w:val="ListParagraph"/>
+        <w:numPr>
+          <w:ilvl w:val="0"/>
+          <w:numId w:val="1"/>
+        </w:numPr>
+      </w:pPr>
+      <w:proofErr w:type="gramStart"/>
+      <w:r>
+        <w:t>A .</w:t>
+      </w:r>
+      <w:proofErr w:type="gramEnd"/>
+      <w:r>
+        <w:t xml:space="preserve"> (period) is use to concatenate a String (True)</w:t>
+      </w:r>
+    </w:p>
+    <w:p>
+      <w:pPr>
+        <w:pStyle w:val="ListParagraph"/>
+        <w:numPr>
+          <w:ilvl w:val="0"/>
+          <w:numId w:val="1"/>
+        </w:numPr>
+      </w:pPr>
+      <w:r>
+        <w:t>There are two types of string declaration, single quotation mark (‘ ’) and double quotation mark (“ ”) (True)</w:t>
+      </w:r>
+    </w:p>
+    <w:p>
+      <w:pPr>
+        <w:pStyle w:val="ListParagraph"/>
+        <w:numPr>
+          <w:ilvl w:val="0"/>
+          <w:numId w:val="1"/>
+        </w:numPr>
+      </w:pPr>
+      <w:r>
+        <w:t>Arithmetic Operations are used to perform mathematical calculations (True)</w:t>
+      </w:r>
+    </w:p>
+    <w:p>
+      <w:pPr>
+        <w:pStyle w:val="ListParagraph"/>
+        <w:numPr>
+          <w:ilvl w:val="0"/>
+          <w:numId w:val="1"/>
+        </w:numPr>
+      </w:pPr>
+      <w:r>
+        <w:t>Assignment Operators are used to assign values to a variable (True)</w:t>
+      </w:r>
+    </w:p>
+    <w:p>
+      <w:pPr>
+        <w:pStyle w:val="ListParagraph"/>
+        <w:numPr>
+          <w:ilvl w:val="0"/>
+          <w:numId w:val="1"/>
+        </w:numPr>
+      </w:pPr>
+      <w:r>
+        <w:t>Logical Operators are used to compare two items like if statements (False)</w:t>
+      </w:r>
+    </w:p>
+    <w:p>
+      <w:pPr>
+        <w:pStyle w:val="ListParagraph"/>
+        <w:numPr>
+          <w:ilvl w:val="0"/>
+          <w:numId w:val="1"/>
+        </w:numPr>
+      </w:pPr>
+      <w:r>
+        <w:t xml:space="preserve">To declare  a variable, $number = 10; </w:t>
+      </w:r>
+      <w:bookmarkStart w:id="0" w:name="_GoBack"/>
+      <w:bookmarkEnd w:id="0"/>
+      <w:r>
+        <w:t xml:space="preserve">(True) </w:t>
+      </w:r>
+    </w:p>
+    <w:p>
+      <w:pPr>
+        <w:pStyle w:val="Normal1"/>
+        <w:numPr>
+          <w:ilvl w:val="0"/>
+          <w:numId w:val="1"/>
+        </w:numPr>
+        <w:jc w:val="both"/>
+      </w:pPr>
+      <w:r>
+        <w:t>Functions</w:t>
+      </w:r>
+      <w:r>
+        <w:t xml:space="preserve"> a</w:t>
+      </w:r>
+      <w:r>
+        <w:t>re used to separate out sections in the code to perform particular tasks.</w:t>
+      </w:r>
+      <w:r>
+        <w:t>(True)</w:t>
+      </w:r>
+    </w:p>
+    <w:p>
+      <w:pPr>
+        <w:pStyle w:val="Normal1"/>
+        <w:numPr>
+          <w:ilvl w:val="0"/>
+          <w:numId w:val="1"/>
+        </w:numPr>
+        <w:jc w:val="both"/>
+      </w:pPr>
+      <w:r>
+        <w:t>$_GET are v</w:t>
+      </w:r>
+      <w:r>
+        <w:t>ariables passed to the current script via the HTTP Post method</w:t>
+      </w:r>
+      <w:r>
+        <w:t xml:space="preserve"> (False)</w:t>
+      </w:r>
+    </w:p>
+    <w:p>
+      <w:pPr>
+        <w:pStyle w:val="Normal1"/>
+        <w:numPr>
+          <w:ilvl w:val="0"/>
+          <w:numId w:val="1"/>
+        </w:numPr>
+        <w:jc w:val="both"/>
+      </w:pPr>
+      <w:r>
+        <w:t>Cookie is an item of data that a web server saves to your computer’s hard disk via web browser (True)</w:t>
+      </w:r>
+    </w:p>
+    <w:p>
+      <w:pPr>
+        <w:pStyle w:val="Normal1"/>
+        <w:numPr>
+          <w:ilvl w:val="0"/>
+          <w:numId w:val="1"/>
+        </w:numPr>
+        <w:jc w:val="both"/>
+      </w:pPr>
+      <w:r>
+        <w:t>The PHP session start by starting or calling the function</w:t>
+      </w:r>
+      <w:r>
+        <w:t xml:space="preserve"> of </w:t>
+      </w:r>
+      <w:proofErr w:type="spellStart"/>
+      <w:r>
+        <w:t>session_</w:t>
+      </w:r>
+      <w:proofErr w:type="gramStart"/>
+      <w:r>
+        <w:t>begin</w:t>
+      </w:r>
+      <w:proofErr w:type="spellEnd"/>
+      <w:r>
+        <w:t>(</w:t>
+      </w:r>
+      <w:proofErr w:type="gramEnd"/>
+      <w:r>
+        <w:t>).</w:t>
+      </w:r>
+      <w:r>
+        <w:t xml:space="preserve"> (False)</w:t>
+      </w:r>
+    </w:p>
+    <w:p>
+      <w:pPr>
+        <w:pStyle w:val="ListParagraph"/>
+        <w:numPr>
+          <w:ilvl w:val="0"/>
+          <w:numId w:val="1"/>
+        </w:numPr>
+      </w:pPr>
+      <w:r>
+        <w:t>T</w:t>
+      </w:r>
+      <w:r>
+        <w:t>o destroy a session in PHP use</w:t>
+      </w:r>
+      <w:r>
+        <w:t xml:space="preserve"> the </w:t>
+      </w:r>
+      <w:proofErr w:type="spellStart"/>
+      <w:r>
+        <w:t>funciton</w:t>
+      </w:r>
+      <w:proofErr w:type="spellEnd"/>
+      <w:r>
+        <w:t xml:space="preserve"> </w:t>
+      </w:r>
+      <w:proofErr w:type="spellStart"/>
+      <w:r>
+        <w:t>session_destroy</w:t>
+      </w:r>
+      <w:proofErr w:type="spellEnd"/>
+      <w:r>
+        <w:t>() (True)</w:t>
+      </w:r>
+    </w:p>
+    <w:p>
+      <w:pPr>
+        <w:pStyle w:val="Normal1"/>
+        <w:numPr>
+          <w:ilvl w:val="0"/>
+          <w:numId w:val="1"/>
+        </w:numPr>
+        <w:jc w:val="both"/>
+      </w:pPr>
+      <w:proofErr w:type="spellStart"/>
+      <w:r>
+        <w:t>Phy</w:t>
+      </w:r>
+      <w:proofErr w:type="spellEnd"/>
+      <w:r>
+        <w:t xml:space="preserve"> stands for Hypertext Preprocessor</w:t>
+      </w:r>
+      <w:r>
+        <w:t xml:space="preserve"> (True)</w:t>
       </w:r>
     </w:p>
     <w:sectPr>
@@ -31,7 +291,7 @@
 </file>
 
 <file path=word/numbering.xml><?xml version="1.0" encoding="utf-8"?>
-<w:numbering xmlns:ve="http://schemas.openxmlformats.org/markup-compatibility/2006" xmlns:o="urn:schemas-microsoft-com:office:office" xmlns:r="http://schemas.openxmlformats.org/officeDocument/2006/relationships" xmlns:m="http://schemas.openxmlformats.org/officeDocument/2006/math" xmlns:v="urn:schemas-microsoft-com:vml" xmlns:wp="http://schemas.openxmlformats.org/drawingml/2006/wordprocessingDrawing" xmlns:w10="urn:schemas-microsoft-com:office:word" xmlns:w="http://schemas.openxmlformats.org/wordprocessingml/2006/main" xmlns:wne="http://schemas.microsoft.com/office/word/2006/wordml">
+<w:numbering xmlns:wpc="http://schemas.microsoft.com/office/word/2010/wordprocessingCanvas" xmlns:mc="http://schemas.openxmlformats.org/markup-compatibility/2006" xmlns:o="urn:schemas-microsoft-com:office:office" xmlns:r="http://schemas.openxmlformats.org/officeDocument/2006/relationships" xmlns:m="http://schemas.openxmlformats.org/officeDocument/2006/math" xmlns:v="urn:schemas-microsoft-com:vml" xmlns:wp14="http://schemas.microsoft.com/office/word/2010/wordprocessingDrawing" xmlns:wp="http://schemas.openxmlformats.org/drawingml/2006/wordprocessingDrawing" xmlns:w10="urn:schemas-microsoft-com:office:word" xmlns:w="http://schemas.openxmlformats.org/wordprocessingml/2006/main" xmlns:w14="http://schemas.microsoft.com/office/word/2010/wordml" xmlns:wpg="http://schemas.microsoft.com/office/word/2010/wordprocessingGroup" xmlns:wpi="http://schemas.microsoft.com/office/word/2010/wordprocessingInk" xmlns:wne="http://schemas.microsoft.com/office/word/2006/wordml" xmlns:wps="http://schemas.microsoft.com/office/word/2010/wordprocessingShape" mc:Ignorable="w14 wp14">
   <w:abstractNum w:abstractNumId="0">
     <w:nsid w:val="097B5F2F"/>
     <w:multiLevelType w:val="hybridMultilevel"/>
@@ -121,14 +381,130 @@
       </w:pPr>
     </w:lvl>
   </w:abstractNum>
+  <w:abstractNum w:abstractNumId="1">
+    <w:nsid w:val="42A737A3"/>
+    <w:multiLevelType w:val="multilevel"/>
+    <w:tmpl w:val="68C00DDE"/>
+    <w:lvl w:ilvl="0">
+      <w:start w:val="1"/>
+      <w:numFmt w:val="bullet"/>
+      <w:lvlText w:val="-"/>
+      <w:lvlJc w:val="left"/>
+      <w:pPr>
+        <w:ind w:left="1440" w:hanging="360"/>
+      </w:pPr>
+      <w:rPr>
+        <w:u w:val="none"/>
+      </w:rPr>
+    </w:lvl>
+    <w:lvl w:ilvl="1">
+      <w:start w:val="1"/>
+      <w:numFmt w:val="bullet"/>
+      <w:lvlText w:val="-"/>
+      <w:lvlJc w:val="left"/>
+      <w:pPr>
+        <w:ind w:left="2160" w:hanging="360"/>
+      </w:pPr>
+      <w:rPr>
+        <w:u w:val="none"/>
+      </w:rPr>
+    </w:lvl>
+    <w:lvl w:ilvl="2">
+      <w:start w:val="1"/>
+      <w:numFmt w:val="bullet"/>
+      <w:lvlText w:val="-"/>
+      <w:lvlJc w:val="left"/>
+      <w:pPr>
+        <w:ind w:left="2880" w:hanging="360"/>
+      </w:pPr>
+      <w:rPr>
+        <w:u w:val="none"/>
+      </w:rPr>
+    </w:lvl>
+    <w:lvl w:ilvl="3">
+      <w:start w:val="1"/>
+      <w:numFmt w:val="bullet"/>
+      <w:lvlText w:val="-"/>
+      <w:lvlJc w:val="left"/>
+      <w:pPr>
+        <w:ind w:left="3600" w:hanging="360"/>
+      </w:pPr>
+      <w:rPr>
+        <w:u w:val="none"/>
+      </w:rPr>
+    </w:lvl>
+    <w:lvl w:ilvl="4">
+      <w:start w:val="1"/>
+      <w:numFmt w:val="bullet"/>
+      <w:lvlText w:val="-"/>
+      <w:lvlJc w:val="left"/>
+      <w:pPr>
+        <w:ind w:left="4320" w:hanging="360"/>
+      </w:pPr>
+      <w:rPr>
+        <w:u w:val="none"/>
+      </w:rPr>
+    </w:lvl>
+    <w:lvl w:ilvl="5">
+      <w:start w:val="1"/>
+      <w:numFmt w:val="bullet"/>
+      <w:lvlText w:val="-"/>
+      <w:lvlJc w:val="left"/>
+      <w:pPr>
+        <w:ind w:left="5040" w:hanging="360"/>
+      </w:pPr>
+      <w:rPr>
+        <w:u w:val="none"/>
+      </w:rPr>
+    </w:lvl>
+    <w:lvl w:ilvl="6">
+      <w:start w:val="1"/>
+      <w:numFmt w:val="bullet"/>
+      <w:lvlText w:val="-"/>
+      <w:lvlJc w:val="left"/>
+      <w:pPr>
+        <w:ind w:left="5760" w:hanging="360"/>
+      </w:pPr>
+      <w:rPr>
+        <w:u w:val="none"/>
+      </w:rPr>
+    </w:lvl>
+    <w:lvl w:ilvl="7">
+      <w:start w:val="1"/>
+      <w:numFmt w:val="bullet"/>
+      <w:lvlText w:val="-"/>
+      <w:lvlJc w:val="left"/>
+      <w:pPr>
+        <w:ind w:left="6480" w:hanging="360"/>
+      </w:pPr>
+      <w:rPr>
+        <w:u w:val="none"/>
+      </w:rPr>
+    </w:lvl>
+    <w:lvl w:ilvl="8">
+      <w:start w:val="1"/>
+      <w:numFmt w:val="bullet"/>
+      <w:lvlText w:val="-"/>
+      <w:lvlJc w:val="left"/>
+      <w:pPr>
+        <w:ind w:left="7200" w:hanging="360"/>
+      </w:pPr>
+      <w:rPr>
+        <w:u w:val="none"/>
+      </w:rPr>
+    </w:lvl>
+  </w:abstractNum>
   <w:num w:numId="1">
     <w:abstractNumId w:val="0"/>
+  </w:num>
+  <w:num w:numId="2">
+    <w:abstractNumId w:val="1"/>
   </w:num>
 </w:numbering>
 </file>
 
 <file path=word/styles.xml><?xml version="1.0" encoding="utf-8"?>
-<w:styles xmlns:r="http://schemas.openxmlformats.org/officeDocument/2006/relationships" xmlns:w="http://schemas.openxmlformats.org/wordprocessingml/2006/main">
+<w:styles xmlns:mc="http://schemas.openxmlformats.org/markup-compatibility/2006" xmlns:r="http://schemas.openxmlformats.org/officeDocument/2006/relationships" xmlns:w="http://schemas.openxmlformats.org/wordprocessingml/2006/main" xmlns:w14="http://schemas.microsoft.com/office/word/2010/wordml" mc:Ignorable="w14">
   <w:docDefaults>
     <w:rPrDefault>
       <w:rPr>
@@ -299,7 +675,6 @@
     <w:uiPriority w:val="99"/>
     <w:semiHidden/>
     <w:unhideWhenUsed/>
-    <w:qFormat/>
     <w:tblPr>
       <w:tblInd w:w="0" w:type="dxa"/>
       <w:tblCellMar>
@@ -326,6 +701,206 @@
       <w:ind w:left="720"/>
       <w:contextualSpacing/>
     </w:pPr>
+  </w:style>
+  <w:style w:type="paragraph" w:customStyle="1" w:styleId="Normal1">
+    <w:name w:val="Normal1"/>
+    <w:rsid w:val="00AC3551"/>
+    <w:pPr>
+      <w:spacing w:after="0"/>
+    </w:pPr>
+    <w:rPr>
+      <w:rFonts w:ascii="Arial" w:eastAsia="Arial" w:hAnsi="Arial" w:cs="Arial"/>
+    </w:rPr>
+  </w:style>
+</w:styles>
+</file>
+
+<file path=word/stylesWithEffects.xml><?xml version="1.0" encoding="utf-8"?>
+<w:styles xmlns:wpc="http://schemas.microsoft.com/office/word/2010/wordprocessingCanvas" xmlns:mc="http://schemas.openxmlformats.org/markup-compatibility/2006" xmlns:o="urn:schemas-microsoft-com:office:office" xmlns:r="http://schemas.openxmlformats.org/officeDocument/2006/relationships" xmlns:m="http://schemas.openxmlformats.org/officeDocument/2006/math" xmlns:v="urn:schemas-microsoft-com:vml" xmlns:wp14="http://schemas.microsoft.com/office/word/2010/wordprocessingDrawing" xmlns:wp="http://schemas.openxmlformats.org/drawingml/2006/wordprocessingDrawing" xmlns:w10="urn:schemas-microsoft-com:office:word" xmlns:w="http://schemas.openxmlformats.org/wordprocessingml/2006/main" xmlns:w14="http://schemas.microsoft.com/office/word/2010/wordml" xmlns:wpg="http://schemas.microsoft.com/office/word/2010/wordprocessingGroup" xmlns:wpi="http://schemas.microsoft.com/office/word/2010/wordprocessingInk" xmlns:wne="http://schemas.microsoft.com/office/word/2006/wordml" xmlns:wps="http://schemas.microsoft.com/office/word/2010/wordprocessingShape" mc:Ignorable="w14 wp14">
+  <w:docDefaults>
+    <w:rPrDefault>
+      <w:rPr>
+        <w:rFonts w:asciiTheme="minorHAnsi" w:eastAsiaTheme="minorEastAsia" w:hAnsiTheme="minorHAnsi" w:cstheme="minorBidi"/>
+        <w:sz w:val="22"/>
+        <w:szCs w:val="22"/>
+        <w:lang w:val="en-US" w:eastAsia="en-US" w:bidi="ar-SA"/>
+      </w:rPr>
+    </w:rPrDefault>
+    <w:pPrDefault>
+      <w:pPr>
+        <w:spacing w:after="200" w:line="276" w:lineRule="auto"/>
+      </w:pPr>
+    </w:pPrDefault>
+  </w:docDefaults>
+  <w:latentStyles w:defLockedState="0" w:defUIPriority="99" w:defSemiHidden="1" w:defUnhideWhenUsed="1" w:defQFormat="0" w:count="267">
+    <w:lsdException w:name="Normal" w:semiHidden="0" w:uiPriority="0" w:unhideWhenUsed="0" w:qFormat="1"/>
+    <w:lsdException w:name="heading 1" w:semiHidden="0" w:uiPriority="9" w:unhideWhenUsed="0" w:qFormat="1"/>
+    <w:lsdException w:name="heading 2" w:uiPriority="9" w:qFormat="1"/>
+    <w:lsdException w:name="heading 3" w:uiPriority="9" w:qFormat="1"/>
+    <w:lsdException w:name="heading 4" w:uiPriority="9" w:qFormat="1"/>
+    <w:lsdException w:name="heading 5" w:uiPriority="9" w:qFormat="1"/>
+    <w:lsdException w:name="heading 6" w:uiPriority="9" w:qFormat="1"/>
+    <w:lsdException w:name="heading 7" w:uiPriority="9" w:qFormat="1"/>
+    <w:lsdException w:name="heading 8" w:uiPriority="9" w:qFormat="1"/>
+    <w:lsdException w:name="heading 9" w:uiPriority="9" w:qFormat="1"/>
+    <w:lsdException w:name="toc 1" w:uiPriority="39"/>
+    <w:lsdException w:name="toc 2" w:uiPriority="39"/>
+    <w:lsdException w:name="toc 3" w:uiPriority="39"/>
+    <w:lsdException w:name="toc 4" w:uiPriority="39"/>
+    <w:lsdException w:name="toc 5" w:uiPriority="39"/>
+    <w:lsdException w:name="toc 6" w:uiPriority="39"/>
+    <w:lsdException w:name="toc 7" w:uiPriority="39"/>
+    <w:lsdException w:name="toc 8" w:uiPriority="39"/>
+    <w:lsdException w:name="toc 9" w:uiPriority="39"/>
+    <w:lsdException w:name="caption" w:uiPriority="35" w:qFormat="1"/>
+    <w:lsdException w:name="Title" w:semiHidden="0" w:uiPriority="10" w:unhideWhenUsed="0" w:qFormat="1"/>
+    <w:lsdException w:name="Default Paragraph Font" w:uiPriority="1"/>
+    <w:lsdException w:name="Subtitle" w:semiHidden="0" w:uiPriority="11" w:unhideWhenUsed="0" w:qFormat="1"/>
+    <w:lsdException w:name="Strong" w:semiHidden="0" w:uiPriority="22" w:unhideWhenUsed="0" w:qFormat="1"/>
+    <w:lsdException w:name="Emphasis" w:semiHidden="0" w:uiPriority="20" w:unhideWhenUsed="0" w:qFormat="1"/>
+    <w:lsdException w:name="Table Grid" w:semiHidden="0" w:uiPriority="59" w:unhideWhenUsed="0"/>
+    <w:lsdException w:name="Placeholder Text" w:unhideWhenUsed="0"/>
+    <w:lsdException w:name="No Spacing" w:semiHidden="0" w:uiPriority="1" w:unhideWhenUsed="0" w:qFormat="1"/>
+    <w:lsdException w:name="Light Shading" w:semiHidden="0" w:uiPriority="60" w:unhideWhenUsed="0"/>
+    <w:lsdException w:name="Light List" w:semiHidden="0" w:uiPriority="61" w:unhideWhenUsed="0"/>
+    <w:lsdException w:name="Light Grid" w:semiHidden="0" w:uiPriority="62" w:unhideWhenUsed="0"/>
+    <w:lsdException w:name="Medium Shading 1" w:semiHidden="0" w:uiPriority="63" w:unhideWhenUsed="0"/>
+    <w:lsdException w:name="Medium Shading 2" w:semiHidden="0" w:uiPriority="64" w:unhideWhenUsed="0"/>
+    <w:lsdException w:name="Medium List 1" w:semiHidden="0" w:uiPriority="65" w:unhideWhenUsed="0"/>
+    <w:lsdException w:name="Medium List 2" w:semiHidden="0" w:uiPriority="66" w:unhideWhenUsed="0"/>
+    <w:lsdException w:name="Medium Grid 1" w:semiHidden="0" w:uiPriority="67" w:unhideWhenUsed="0"/>
+    <w:lsdException w:name="Medium Grid 2" w:semiHidden="0" w:uiPriority="68" w:unhideWhenUsed="0"/>
+    <w:lsdException w:name="Medium Grid 3" w:semiHidden="0" w:uiPriority="69" w:unhideWhenUsed="0"/>
+    <w:lsdException w:name="Dark List" w:semiHidden="0" w:uiPriority="70" w:unhideWhenUsed="0"/>
+    <w:lsdException w:name="Colorful Shading" w:semiHidden="0" w:uiPriority="71" w:unhideWhenUsed="0"/>
+    <w:lsdException w:name="Colorful List" w:semiHidden="0" w:uiPriority="72" w:unhideWhenUsed="0"/>
+    <w:lsdException w:name="Colorful Grid" w:semiHidden="0" w:uiPriority="73" w:unhideWhenUsed="0"/>
+    <w:lsdException w:name="Light Shading Accent 1" w:semiHidden="0" w:uiPriority="60" w:unhideWhenUsed="0"/>
+    <w:lsdException w:name="Light List Accent 1" w:semiHidden="0" w:uiPriority="61" w:unhideWhenUsed="0"/>
+    <w:lsdException w:name="Light Grid Accent 1" w:semiHidden="0" w:uiPriority="62" w:unhideWhenUsed="0"/>
+    <w:lsdException w:name="Medium Shading 1 Accent 1" w:semiHidden="0" w:uiPriority="63" w:unhideWhenUsed="0"/>
+    <w:lsdException w:name="Medium Shading 2 Accent 1" w:semiHidden="0" w:uiPriority="64" w:unhideWhenUsed="0"/>
+    <w:lsdException w:name="Medium List 1 Accent 1" w:semiHidden="0" w:uiPriority="65" w:unhideWhenUsed="0"/>
+    <w:lsdException w:name="Revision" w:unhideWhenUsed="0"/>
+    <w:lsdException w:name="List Paragraph" w:semiHidden="0" w:uiPriority="34" w:unhideWhenUsed="0" w:qFormat="1"/>
+    <w:lsdException w:name="Quote" w:semiHidden="0" w:uiPriority="29" w:unhideWhenUsed="0" w:qFormat="1"/>
+    <w:lsdException w:name="Intense Quote" w:semiHidden="0" w:uiPriority="30" w:unhideWhenUsed="0" w:qFormat="1"/>
+    <w:lsdException w:name="Medium List 2 Accent 1" w:semiHidden="0" w:uiPriority="66" w:unhideWhenUsed="0"/>
+    <w:lsdException w:name="Medium Grid 1 Accent 1" w:semiHidden="0" w:uiPriority="67" w:unhideWhenUsed="0"/>
+    <w:lsdException w:name="Medium Grid 2 Accent 1" w:semiHidden="0" w:uiPriority="68" w:unhideWhenUsed="0"/>
+    <w:lsdException w:name="Medium Grid 3 Accent 1" w:semiHidden="0" w:uiPriority="69" w:unhideWhenUsed="0"/>
+    <w:lsdException w:name="Dark List Accent 1" w:semiHidden="0" w:uiPriority="70" w:unhideWhenUsed="0"/>
+    <w:lsdException w:name="Colorful Shading Accent 1" w:semiHidden="0" w:uiPriority="71" w:unhideWhenUsed="0"/>
+    <w:lsdException w:name="Colorful List Accent 1" w:semiHidden="0" w:uiPriority="72" w:unhideWhenUsed="0"/>
+    <w:lsdException w:name="Colorful Grid Accent 1" w:semiHidden="0" w:uiPriority="73" w:unhideWhenUsed="0"/>
+    <w:lsdException w:name="Light Shading Accent 2" w:semiHidden="0" w:uiPriority="60" w:unhideWhenUsed="0"/>
+    <w:lsdException w:name="Light List Accent 2" w:semiHidden="0" w:uiPriority="61" w:unhideWhenUsed="0"/>
+    <w:lsdException w:name="Light Grid Accent 2" w:semiHidden="0" w:uiPriority="62" w:unhideWhenUsed="0"/>
+    <w:lsdException w:name="Medium Shading 1 Accent 2" w:semiHidden="0" w:uiPriority="63" w:unhideWhenUsed="0"/>
+    <w:lsdException w:name="Medium Shading 2 Accent 2" w:semiHidden="0" w:uiPriority="64" w:unhideWhenUsed="0"/>
+    <w:lsdException w:name="Medium List 1 Accent 2" w:semiHidden="0" w:uiPriority="65" w:unhideWhenUsed="0"/>
+    <w:lsdException w:name="Medium List 2 Accent 2" w:semiHidden="0" w:uiPriority="66" w:unhideWhenUsed="0"/>
+    <w:lsdException w:name="Medium Grid 1 Accent 2" w:semiHidden="0" w:uiPriority="67" w:unhideWhenUsed="0"/>
+    <w:lsdException w:name="Medium Grid 2 Accent 2" w:semiHidden="0" w:uiPriority="68" w:unhideWhenUsed="0"/>
+    <w:lsdException w:name="Medium Grid 3 Accent 2" w:semiHidden="0" w:uiPriority="69" w:unhideWhenUsed="0"/>
+    <w:lsdException w:name="Dark List Accent 2" w:semiHidden="0" w:uiPriority="70" w:unhideWhenUsed="0"/>
+    <w:lsdException w:name="Colorful Shading Accent 2" w:semiHidden="0" w:uiPriority="71" w:unhideWhenUsed="0"/>
+    <w:lsdException w:name="Colorful List Accent 2" w:semiHidden="0" w:uiPriority="72" w:unhideWhenUsed="0"/>
+    <w:lsdException w:name="Colorful Grid Accent 2" w:semiHidden="0" w:uiPriority="73" w:unhideWhenUsed="0"/>
+    <w:lsdException w:name="Light Shading Accent 3" w:semiHidden="0" w:uiPriority="60" w:unhideWhenUsed="0"/>
+    <w:lsdException w:name="Light List Accent 3" w:semiHidden="0" w:uiPriority="61" w:unhideWhenUsed="0"/>
+    <w:lsdException w:name="Light Grid Accent 3" w:semiHidden="0" w:uiPriority="62" w:unhideWhenUsed="0"/>
+    <w:lsdException w:name="Medium Shading 1 Accent 3" w:semiHidden="0" w:uiPriority="63" w:unhideWhenUsed="0"/>
+    <w:lsdException w:name="Medium Shading 2 Accent 3" w:semiHidden="0" w:uiPriority="64" w:unhideWhenUsed="0"/>
+    <w:lsdException w:name="Medium List 1 Accent 3" w:semiHidden="0" w:uiPriority="65" w:unhideWhenUsed="0"/>
+    <w:lsdException w:name="Medium List 2 Accent 3" w:semiHidden="0" w:uiPriority="66" w:unhideWhenUsed="0"/>
+    <w:lsdException w:name="Medium Grid 1 Accent 3" w:semiHidden="0" w:uiPriority="67" w:unhideWhenUsed="0"/>
+    <w:lsdException w:name="Medium Grid 2 Accent 3" w:semiHidden="0" w:uiPriority="68" w:unhideWhenUsed="0"/>
+    <w:lsdException w:name="Medium Grid 3 Accent 3" w:semiHidden="0" w:uiPriority="69" w:unhideWhenUsed="0"/>
+    <w:lsdException w:name="Dark List Accent 3" w:semiHidden="0" w:uiPriority="70" w:unhideWhenUsed="0"/>
+    <w:lsdException w:name="Colorful Shading Accent 3" w:semiHidden="0" w:uiPriority="71" w:unhideWhenUsed="0"/>
+    <w:lsdException w:name="Colorful List Accent 3" w:semiHidden="0" w:uiPriority="72" w:unhideWhenUsed="0"/>
+    <w:lsdException w:name="Colorful Grid Accent 3" w:semiHidden="0" w:uiPriority="73" w:unhideWhenUsed="0"/>
+    <w:lsdException w:name="Light Shading Accent 4" w:semiHidden="0" w:uiPriority="60" w:unhideWhenUsed="0"/>
+    <w:lsdException w:name="Light List Accent 4" w:semiHidden="0" w:uiPriority="61" w:unhideWhenUsed="0"/>
+    <w:lsdException w:name="Light Grid Accent 4" w:semiHidden="0" w:uiPriority="62" w:unhideWhenUsed="0"/>
+    <w:lsdException w:name="Medium Shading 1 Accent 4" w:semiHidden="0" w:uiPriority="63" w:unhideWhenUsed="0"/>
+    <w:lsdException w:name="Medium Shading 2 Accent 4" w:semiHidden="0" w:uiPriority="64" w:unhideWhenUsed="0"/>
+    <w:lsdException w:name="Medium List 1 Accent 4" w:semiHidden="0" w:uiPriority="65" w:unhideWhenUsed="0"/>
+    <w:lsdException w:name="Medium List 2 Accent 4" w:semiHidden="0" w:uiPriority="66" w:unhideWhenUsed="0"/>
+    <w:lsdException w:name="Medium Grid 1 Accent 4" w:semiHidden="0" w:uiPriority="67" w:unhideWhenUsed="0"/>
+    <w:lsdException w:name="Medium Grid 2 Accent 4" w:semiHidden="0" w:uiPriority="68" w:unhideWhenUsed="0"/>
+    <w:lsdException w:name="Medium Grid 3 Accent 4" w:semiHidden="0" w:uiPriority="69" w:unhideWhenUsed="0"/>
+    <w:lsdException w:name="Dark List Accent 4" w:semiHidden="0" w:uiPriority="70" w:unhideWhenUsed="0"/>
+    <w:lsdException w:name="Colorful Shading Accent 4" w:semiHidden="0" w:uiPriority="71" w:unhideWhenUsed="0"/>
+    <w:lsdException w:name="Colorful List Accent 4" w:semiHidden="0" w:uiPriority="72" w:unhideWhenUsed="0"/>
+    <w:lsdException w:name="Colorful Grid Accent 4" w:semiHidden="0" w:uiPriority="73" w:unhideWhenUsed="0"/>
+    <w:lsdException w:name="Light Shading Accent 5" w:semiHidden="0" w:uiPriority="60" w:unhideWhenUsed="0"/>
+    <w:lsdException w:name="Light List Accent 5" w:semiHidden="0" w:uiPriority="61" w:unhideWhenUsed="0"/>
+    <w:lsdException w:name="Light Grid Accent 5" w:semiHidden="0" w:uiPriority="62" w:unhideWhenUsed="0"/>
+    <w:lsdException w:name="Medium Shading 1 Accent 5" w:semiHidden="0" w:uiPriority="63" w:unhideWhenUsed="0"/>
+    <w:lsdException w:name="Medium Shading 2 Accent 5" w:semiHidden="0" w:uiPriority="64" w:unhideWhenUsed="0"/>
+    <w:lsdException w:name="Medium List 1 Accent 5" w:semiHidden="0" w:uiPriority="65" w:unhideWhenUsed="0"/>
+    <w:lsdException w:name="Medium List 2 Accent 5" w:semiHidden="0" w:uiPriority="66" w:unhideWhenUsed="0"/>
+    <w:lsdException w:name="Medium Grid 1 Accent 5" w:semiHidden="0" w:uiPriority="67" w:unhideWhenUsed="0"/>
+    <w:lsdException w:name="Medium Grid 2 Accent 5" w:semiHidden="0" w:uiPriority="68" w:unhideWhenUsed="0"/>
+    <w:lsdException w:name="Medium Grid 3 Accent 5" w:semiHidden="0" w:uiPriority="69" w:unhideWhenUsed="0"/>
+    <w:lsdException w:name="Dark List Accent 5" w:semiHidden="0" w:uiPriority="70" w:unhideWhenUsed="0"/>
+    <w:lsdException w:name="Colorful Shading Accent 5" w:semiHidden="0" w:uiPriority="71" w:unhideWhenUsed="0"/>
+    <w:lsdException w:name="Colorful List Accent 5" w:semiHidden="0" w:uiPriority="72" w:unhideWhenUsed="0"/>
+    <w:lsdException w:name="Colorful Grid Accent 5" w:semiHidden="0" w:uiPriority="73" w:unhideWhenUsed="0"/>
+    <w:lsdException w:name="Light Shading Accent 6" w:semiHidden="0" w:uiPriority="60" w:unhideWhenUsed="0"/>
+    <w:lsdException w:name="Light List Accent 6" w:semiHidden="0" w:uiPriority="61" w:unhideWhenUsed="0"/>
+    <w:lsdException w:name="Light Grid Accent 6" w:semiHidden="0" w:uiPriority="62" w:unhideWhenUsed="0"/>
+    <w:lsdException w:name="Medium Shading 1 Accent 6" w:semiHidden="0" w:uiPriority="63" w:unhideWhenUsed="0"/>
+    <w:lsdException w:name="Medium Shading 2 Accent 6" w:semiHidden="0" w:uiPriority="64" w:unhideWhenUsed="0"/>
+    <w:lsdException w:name="Medium List 1 Accent 6" w:semiHidden="0" w:uiPriority="65" w:unhideWhenUsed="0"/>
+    <w:lsdException w:name="Medium List 2 Accent 6" w:semiHidden="0" w:uiPriority="66" w:unhideWhenUsed="0"/>
+    <w:lsdException w:name="Medium Grid 1 Accent 6" w:semiHidden="0" w:uiPriority="67" w:unhideWhenUsed="0"/>
+    <w:lsdException w:name="Medium Grid 2 Accent 6" w:semiHidden="0" w:uiPriority="68" w:unhideWhenUsed="0"/>
+    <w:lsdException w:name="Medium Grid 3 Accent 6" w:semiHidden="0" w:uiPriority="69" w:unhideWhenUsed="0"/>
+    <w:lsdException w:name="Dark List Accent 6" w:semiHidden="0" w:uiPriority="70" w:unhideWhenUsed="0"/>
+    <w:lsdException w:name="Colorful Shading Accent 6" w:semiHidden="0" w:uiPriority="71" w:unhideWhenUsed="0"/>
+    <w:lsdException w:name="Colorful List Accent 6" w:semiHidden="0" w:uiPriority="72" w:unhideWhenUsed="0"/>
+    <w:lsdException w:name="Colorful Grid Accent 6" w:semiHidden="0" w:uiPriority="73" w:unhideWhenUsed="0"/>
+    <w:lsdException w:name="Subtle Emphasis" w:semiHidden="0" w:uiPriority="19" w:unhideWhenUsed="0" w:qFormat="1"/>
+    <w:lsdException w:name="Intense Emphasis" w:semiHidden="0" w:uiPriority="21" w:unhideWhenUsed="0" w:qFormat="1"/>
+    <w:lsdException w:name="Subtle Reference" w:semiHidden="0" w:uiPriority="31" w:unhideWhenUsed="0" w:qFormat="1"/>
+    <w:lsdException w:name="Intense Reference" w:semiHidden="0" w:uiPriority="32" w:unhideWhenUsed="0" w:qFormat="1"/>
+    <w:lsdException w:name="Book Title" w:semiHidden="0" w:uiPriority="33" w:unhideWhenUsed="0" w:qFormat="1"/>
+    <w:lsdException w:name="Bibliography" w:uiPriority="37"/>
+    <w:lsdException w:name="TOC Heading" w:uiPriority="39" w:qFormat="1"/>
+  </w:latentStyles>
+  <w:style w:type="paragraph" w:default="1" w:styleId="Normal">
+    <w:name w:val="Normal"/>
+    <w:qFormat/>
+  </w:style>
+  <w:style w:type="character" w:default="1" w:styleId="DefaultParagraphFont">
+    <w:name w:val="Default Paragraph Font"/>
+    <w:uiPriority w:val="1"/>
+    <w:semiHidden/>
+    <w:unhideWhenUsed/>
+  </w:style>
+  <w:style w:type="table" w:default="1" w:styleId="TableNormal">
+    <w:name w:val="Normal Table"/>
+    <w:uiPriority w:val="99"/>
+    <w:semiHidden/>
+    <w:unhideWhenUsed/>
+    <w:tblPr>
+      <w:tblInd w:w="0" w:type="dxa"/>
+      <w:tblCellMar>
+        <w:top w:w="0" w:type="dxa"/>
+        <w:left w:w="108" w:type="dxa"/>
+        <w:bottom w:w="0" w:type="dxa"/>
+        <w:right w:w="108" w:type="dxa"/>
+      </w:tblCellMar>
+    </w:tblPr>
+  </w:style>
+  <w:style w:type="numbering" w:default="1" w:styleId="NoList">
+    <w:name w:val="No List"/>
+    <w:uiPriority w:val="99"/>
+    <w:semiHidden/>
+    <w:unhideWhenUsed/>
   </w:style>
 </w:styles>
 </file>

</xml_diff>